<commit_message>
Update Capstone Project Update(D4).docx
Update link to repo
</commit_message>
<xml_diff>
--- a/Capstone Project Update(D4).docx
+++ b/Capstone Project Update(D4).docx
@@ -214,18 +214,31 @@
       </w:r>
     </w:p>
     <w:p>
-      <w:r>
-        <w:rPr>
-          <w:rFonts w:ascii="Times New Roman" w:hAnsi="Times New Roman" w:cs="Times New Roman"/>
-          <w:sz w:val="24"/>
-          <w:szCs w:val="24"/>
-        </w:rPr>
-        <w:t xml:space="preserve">URL: </w:t>
+      <w:pPr>
+        <w:rPr>
+          <w:rFonts w:ascii="Times New Roman" w:hAnsi="Times New Roman" w:cs="Times New Roman"/>
+          <w:sz w:val="24"/>
+          <w:szCs w:val="24"/>
+        </w:rPr>
+      </w:pPr>
+      <w:r>
+        <w:rPr>
+          <w:rFonts w:ascii="Times New Roman" w:hAnsi="Times New Roman" w:cs="Times New Roman"/>
+          <w:sz w:val="24"/>
+          <w:szCs w:val="24"/>
+        </w:rPr>
+        <w:t>URL:</w:t>
+      </w:r>
+      <w:r>
+        <w:t xml:space="preserve"> </w:t>
       </w:r>
       <w:hyperlink r:id="rId5" w:history="1">
         <w:r>
           <w:rPr>
             <w:rStyle w:val="Hyperlink"/>
+            <w:rFonts w:ascii="Times New Roman" w:hAnsi="Times New Roman" w:cs="Times New Roman"/>
+            <w:sz w:val="24"/>
+            <w:szCs w:val="24"/>
           </w:rPr>
           <w:t>https://github.com/gsnmaster75/CIT490_J_Lester.Capstone3.0</w:t>
         </w:r>
@@ -542,15 +555,14 @@
           <w:szCs w:val="24"/>
         </w:rPr>
       </w:pPr>
-    </w:p>
-    <w:p>
-      <w:pPr>
-        <w:rPr>
-          <w:rFonts w:ascii="Times New Roman" w:hAnsi="Times New Roman" w:cs="Times New Roman"/>
-          <w:sz w:val="24"/>
-          <w:szCs w:val="24"/>
-        </w:rPr>
-      </w:pPr>
+      <w:r>
+        <w:rPr>
+          <w:rFonts w:ascii="Times New Roman" w:hAnsi="Times New Roman" w:cs="Times New Roman"/>
+          <w:sz w:val="24"/>
+          <w:szCs w:val="24"/>
+        </w:rPr>
+        <w:br/>
+      </w:r>
     </w:p>
     <w:p>
       <w:pPr>

</xml_diff>